<commit_message>
Bổ sung report AOP + log4j
</commit_message>
<xml_diff>
--- a/Report/ReportAssignment_5.docx
+++ b/Report/ReportAssignment_5.docx
@@ -1,6 +1,6 @@
 
 <file path=word/document.xml><?xml version="1.0" encoding="utf-8"?>
-<w:document xmlns:ve="http://schemas.openxmlformats.org/markup-compatibility/2006" xmlns:o="urn:schemas-microsoft-com:office:office" xmlns:r="http://schemas.openxmlformats.org/officeDocument/2006/relationships" xmlns:m="http://schemas.openxmlformats.org/officeDocument/2006/math" xmlns:v="urn:schemas-microsoft-com:vml" xmlns:wp="http://schemas.openxmlformats.org/drawingml/2006/wordprocessingDrawing" xmlns:w10="urn:schemas-microsoft-com:office:word" xmlns:w="http://schemas.openxmlformats.org/wordprocessingml/2006/main" xmlns:wne="http://schemas.microsoft.com/office/word/2006/wordml">
+<w:document xmlns:wpc="http://schemas.microsoft.com/office/word/2010/wordprocessingCanvas" xmlns:mc="http://schemas.openxmlformats.org/markup-compatibility/2006" xmlns:o="urn:schemas-microsoft-com:office:office" xmlns:r="http://schemas.openxmlformats.org/officeDocument/2006/relationships" xmlns:m="http://schemas.openxmlformats.org/officeDocument/2006/math" xmlns:v="urn:schemas-microsoft-com:vml" xmlns:wp14="http://schemas.microsoft.com/office/word/2010/wordprocessingDrawing" xmlns:wp="http://schemas.openxmlformats.org/drawingml/2006/wordprocessingDrawing" xmlns:w10="urn:schemas-microsoft-com:office:word" xmlns:w="http://schemas.openxmlformats.org/wordprocessingml/2006/main" xmlns:w14="http://schemas.microsoft.com/office/word/2010/wordml" xmlns:wpg="http://schemas.microsoft.com/office/word/2010/wordprocessingGroup" xmlns:wpi="http://schemas.microsoft.com/office/word/2010/wordprocessingInk" xmlns:wne="http://schemas.microsoft.com/office/word/2006/wordml" xmlns:wps="http://schemas.microsoft.com/office/word/2010/wordprocessingShape" mc:Ignorable="w14 wp14">
   <w:body>
     <w:p>
       <w:pPr>
@@ -60,7 +60,7 @@
         <w:tblW w:w="6872" w:type="dxa"/>
         <w:jc w:val="center"/>
         <w:tblInd w:w="392" w:type="dxa"/>
-        <w:tblLook w:val="04A0"/>
+        <w:tblLook w:val="04A0" w:firstRow="1" w:lastRow="0" w:firstColumn="1" w:lastColumn="0" w:noHBand="0" w:noVBand="1"/>
       </w:tblPr>
       <w:tblGrid>
         <w:gridCol w:w="986"/>
@@ -223,21 +223,12 @@
                 <w:b/>
               </w:rPr>
             </w:pPr>
-            <w:proofErr w:type="spellStart"/>
             <w:r>
               <w:rPr>
                 <w:rFonts w:ascii="Times New Roman" w:hAnsi="Times New Roman" w:cs="Times New Roman"/>
                 <w:b/>
               </w:rPr>
-              <w:t>Phan</w:t>
-            </w:r>
-            <w:proofErr w:type="spellEnd"/>
-            <w:r>
-              <w:rPr>
-                <w:rFonts w:ascii="Times New Roman" w:hAnsi="Times New Roman" w:cs="Times New Roman"/>
-                <w:b/>
-              </w:rPr>
-              <w:t xml:space="preserve"> </w:t>
+              <w:t xml:space="preserve">Phan </w:t>
             </w:r>
             <w:proofErr w:type="spellStart"/>
             <w:r>
@@ -279,7 +270,7 @@
                 <w:rFonts w:ascii="Times New Roman" w:hAnsi="Times New Roman" w:cs="Times New Roman"/>
               </w:rPr>
             </w:pPr>
-            <w:hyperlink r:id="rId6" w:history="1">
+            <w:hyperlink r:id="rId7" w:history="1">
               <w:r>
                 <w:rPr>
                   <w:rStyle w:val="Hyperlink"/>
@@ -388,7 +379,7 @@
                 <w:rFonts w:ascii="Times New Roman" w:hAnsi="Times New Roman" w:cs="Times New Roman"/>
               </w:rPr>
             </w:pPr>
-            <w:hyperlink r:id="rId7" w:history="1">
+            <w:hyperlink r:id="rId8" w:history="1">
               <w:r>
                 <w:rPr>
                   <w:rStyle w:val="Hyperlink"/>
@@ -465,7 +456,7 @@
                 <w:rFonts w:ascii="Times New Roman" w:hAnsi="Times New Roman" w:cs="Times New Roman"/>
               </w:rPr>
             </w:pPr>
-            <w:hyperlink r:id="rId8" w:history="1">
+            <w:hyperlink r:id="rId9" w:history="1">
               <w:r>
                 <w:rPr>
                   <w:rStyle w:val="Hyperlink"/>
@@ -2325,7 +2316,7 @@
           <w:noProof/>
         </w:rPr>
         <w:drawing>
-          <wp:inline distT="0" distB="0" distL="0" distR="0">
+          <wp:inline distT="0" distB="0" distL="0" distR="0" wp14:anchorId="796B247A" wp14:editId="1E63642B">
             <wp:extent cx="5943600" cy="2299088"/>
             <wp:effectExtent l="19050" t="0" r="0" b="0"/>
             <wp:docPr id="4" name="Picture 4" descr="C:\Users\TienPhan\Desktop\Temp\cap1.PNG"/>
@@ -2342,7 +2333,7 @@
                     </pic:cNvPicPr>
                   </pic:nvPicPr>
                   <pic:blipFill>
-                    <a:blip r:embed="rId9"/>
+                    <a:blip r:embed="rId10"/>
                     <a:srcRect/>
                     <a:stretch>
                       <a:fillRect/>
@@ -2418,7 +2409,7 @@
           <w:noProof/>
         </w:rPr>
         <w:drawing>
-          <wp:inline distT="0" distB="0" distL="0" distR="0">
+          <wp:inline distT="0" distB="0" distL="0" distR="0" wp14:anchorId="6606853C" wp14:editId="233230CE">
             <wp:extent cx="5384165" cy="5807075"/>
             <wp:effectExtent l="19050" t="0" r="6985" b="0"/>
             <wp:docPr id="1" name="Picture 1"/>
@@ -2435,7 +2426,7 @@
                     </pic:cNvPicPr>
                   </pic:nvPicPr>
                   <pic:blipFill>
-                    <a:blip r:embed="rId10"/>
+                    <a:blip r:embed="rId11"/>
                     <a:srcRect/>
                     <a:stretch>
                       <a:fillRect/>
@@ -2494,16 +2485,13 @@
     <w:p>
       <w:pPr>
         <w:jc w:val="center"/>
-        <w:rPr>
-          <w:lang w:val="vi-VN"/>
-        </w:rPr>
       </w:pPr>
       <w:r>
         <w:rPr>
           <w:noProof/>
         </w:rPr>
         <w:drawing>
-          <wp:inline distT="0" distB="0" distL="0" distR="0">
+          <wp:inline distT="0" distB="0" distL="0" distR="0" wp14:anchorId="578718CA" wp14:editId="74CEE1EF">
             <wp:extent cx="6163386" cy="4148193"/>
             <wp:effectExtent l="19050" t="0" r="8814" b="0"/>
             <wp:docPr id="5" name="Picture 5" descr="C:\Users\TienPhan\Desktop\Temp\Cap2.PNG"/>
@@ -2520,7 +2508,7 @@
                     </pic:cNvPicPr>
                   </pic:nvPicPr>
                   <pic:blipFill>
-                    <a:blip r:embed="rId11"/>
+                    <a:blip r:embed="rId12"/>
                     <a:srcRect/>
                     <a:stretch>
                       <a:fillRect/>
@@ -2551,6 +2539,243 @@
     </w:p>
     <w:p>
       <w:pPr>
+        <w:pStyle w:val="Heading2"/>
+      </w:pPr>
+      <w:r>
+        <w:t>Logging</w:t>
+      </w:r>
+    </w:p>
+    <w:p>
+      <w:pPr>
+        <w:ind w:firstLine="720"/>
+      </w:pPr>
+      <w:proofErr w:type="spellStart"/>
+      <w:r>
+        <w:t>Chương</w:t>
+      </w:r>
+      <w:proofErr w:type="spellEnd"/>
+      <w:r>
+        <w:t xml:space="preserve"> </w:t>
+      </w:r>
+      <w:proofErr w:type="spellStart"/>
+      <w:r>
+        <w:t>trình</w:t>
+      </w:r>
+      <w:proofErr w:type="spellEnd"/>
+      <w:r>
+        <w:t xml:space="preserve"> </w:t>
+      </w:r>
+      <w:proofErr w:type="spellStart"/>
+      <w:r>
+        <w:t>sẽ</w:t>
+      </w:r>
+      <w:proofErr w:type="spellEnd"/>
+      <w:r>
+        <w:t xml:space="preserve"> log </w:t>
+      </w:r>
+      <w:proofErr w:type="spellStart"/>
+      <w:r>
+        <w:t>lại</w:t>
+      </w:r>
+      <w:proofErr w:type="spellEnd"/>
+      <w:r>
+        <w:t xml:space="preserve"> </w:t>
+      </w:r>
+      <w:proofErr w:type="spellStart"/>
+      <w:r>
+        <w:t>tất</w:t>
+      </w:r>
+      <w:proofErr w:type="spellEnd"/>
+      <w:r>
+        <w:t xml:space="preserve"> </w:t>
+      </w:r>
+      <w:proofErr w:type="spellStart"/>
+      <w:r>
+        <w:t>cả</w:t>
+      </w:r>
+      <w:proofErr w:type="spellEnd"/>
+      <w:r>
+        <w:t xml:space="preserve"> </w:t>
+      </w:r>
+      <w:proofErr w:type="spellStart"/>
+      <w:r>
+        <w:t>các</w:t>
+      </w:r>
+      <w:proofErr w:type="spellEnd"/>
+      <w:r>
+        <w:t xml:space="preserve"> </w:t>
+      </w:r>
+      <w:proofErr w:type="spellStart"/>
+      <w:r>
+        <w:t>từ</w:t>
+      </w:r>
+      <w:proofErr w:type="spellEnd"/>
+      <w:r>
+        <w:t xml:space="preserve"> </w:t>
+      </w:r>
+      <w:proofErr w:type="spellStart"/>
+      <w:r>
+        <w:t>khóa</w:t>
+      </w:r>
+      <w:proofErr w:type="spellEnd"/>
+      <w:r>
+        <w:t xml:space="preserve"> </w:t>
+      </w:r>
+      <w:proofErr w:type="spellStart"/>
+      <w:r>
+        <w:t>tìm</w:t>
+      </w:r>
+      <w:proofErr w:type="spellEnd"/>
+      <w:r>
+        <w:t xml:space="preserve"> </w:t>
+      </w:r>
+      <w:proofErr w:type="spellStart"/>
+      <w:r>
+        <w:t>kiếm</w:t>
+      </w:r>
+      <w:proofErr w:type="spellEnd"/>
+      <w:r>
+        <w:t xml:space="preserve"> </w:t>
+      </w:r>
+      <w:proofErr w:type="spellStart"/>
+      <w:r>
+        <w:t>của</w:t>
+      </w:r>
+      <w:proofErr w:type="spellEnd"/>
+      <w:r>
+        <w:t xml:space="preserve"> </w:t>
+      </w:r>
+      <w:proofErr w:type="spellStart"/>
+      <w:r>
+        <w:t>người</w:t>
+      </w:r>
+      <w:proofErr w:type="spellEnd"/>
+      <w:r>
+        <w:t xml:space="preserve"> </w:t>
+      </w:r>
+      <w:proofErr w:type="spellStart"/>
+      <w:r>
+        <w:t>dùng</w:t>
+      </w:r>
+      <w:proofErr w:type="spellEnd"/>
+      <w:r>
+        <w:t xml:space="preserve"> </w:t>
+      </w:r>
+      <w:proofErr w:type="spellStart"/>
+      <w:r>
+        <w:t>và</w:t>
+      </w:r>
+      <w:proofErr w:type="spellEnd"/>
+      <w:r>
+        <w:t xml:space="preserve"> </w:t>
+      </w:r>
+      <w:proofErr w:type="spellStart"/>
+      <w:r>
+        <w:t>các</w:t>
+      </w:r>
+      <w:proofErr w:type="spellEnd"/>
+      <w:r>
+        <w:t xml:space="preserve"> exception </w:t>
+      </w:r>
+      <w:proofErr w:type="spellStart"/>
+      <w:r>
+        <w:t>trong</w:t>
+      </w:r>
+      <w:proofErr w:type="spellEnd"/>
+      <w:r>
+        <w:t xml:space="preserve"> </w:t>
+      </w:r>
+      <w:proofErr w:type="spellStart"/>
+      <w:r>
+        <w:t>chương</w:t>
+      </w:r>
+      <w:proofErr w:type="spellEnd"/>
+      <w:r>
+        <w:t xml:space="preserve"> </w:t>
+      </w:r>
+      <w:proofErr w:type="spellStart"/>
+      <w:r>
+        <w:t>trình</w:t>
+      </w:r>
+      <w:proofErr w:type="spellEnd"/>
+      <w:r>
+        <w:t xml:space="preserve">, </w:t>
+      </w:r>
+      <w:proofErr w:type="spellStart"/>
+      <w:r>
+        <w:t>sử</w:t>
+      </w:r>
+      <w:proofErr w:type="spellEnd"/>
+      <w:r>
+        <w:t xml:space="preserve"> </w:t>
+      </w:r>
+      <w:proofErr w:type="spellStart"/>
+      <w:r>
+        <w:t>dụng</w:t>
+      </w:r>
+      <w:proofErr w:type="spellEnd"/>
+      <w:r>
+        <w:t xml:space="preserve"> </w:t>
+      </w:r>
+      <w:proofErr w:type="spellStart"/>
+      <w:r>
+        <w:t>AspectJ</w:t>
+      </w:r>
+      <w:proofErr w:type="spellEnd"/>
+      <w:r>
+        <w:t xml:space="preserve"> </w:t>
+      </w:r>
+      <w:proofErr w:type="spellStart"/>
+      <w:r>
+        <w:t>và</w:t>
+      </w:r>
+      <w:proofErr w:type="spellEnd"/>
+      <w:r>
+        <w:t xml:space="preserve"> log4j. </w:t>
+      </w:r>
+      <w:proofErr w:type="spellStart"/>
+      <w:r>
+        <w:t>Có</w:t>
+      </w:r>
+      <w:proofErr w:type="spellEnd"/>
+      <w:r>
+        <w:t xml:space="preserve"> </w:t>
+      </w:r>
+      <w:proofErr w:type="spellStart"/>
+      <w:r>
+        <w:t>thể</w:t>
+      </w:r>
+      <w:proofErr w:type="spellEnd"/>
+      <w:r>
+        <w:t xml:space="preserve"> </w:t>
+      </w:r>
+      <w:proofErr w:type="spellStart"/>
+      <w:r>
+        <w:t>cấu</w:t>
+      </w:r>
+      <w:proofErr w:type="spellEnd"/>
+      <w:r>
+        <w:t xml:space="preserve"> </w:t>
+      </w:r>
+      <w:proofErr w:type="spellStart"/>
+      <w:r>
+        <w:t>hình</w:t>
+      </w:r>
+      <w:proofErr w:type="spellEnd"/>
+      <w:r>
+        <w:t xml:space="preserve"> log4j </w:t>
+      </w:r>
+      <w:proofErr w:type="spellStart"/>
+      <w:r>
+        <w:t>trong</w:t>
+      </w:r>
+      <w:proofErr w:type="spellEnd"/>
+      <w:r>
+        <w:t xml:space="preserve"> file log4j.properties. </w:t>
+      </w:r>
+    </w:p>
+    <w:p>
+      <w:pPr>
         <w:pStyle w:val="Heading1"/>
       </w:pPr>
       <w:r>
@@ -2619,7 +2844,7 @@
           <w:noProof/>
         </w:rPr>
         <w:drawing>
-          <wp:inline distT="0" distB="0" distL="0" distR="0">
+          <wp:inline distT="0" distB="0" distL="0" distR="0" wp14:anchorId="3FBE84E3" wp14:editId="0AFCC412">
             <wp:extent cx="5943600" cy="3409564"/>
             <wp:effectExtent l="19050" t="0" r="0" b="0"/>
             <wp:docPr id="6" name="Picture 4"/>
@@ -2636,7 +2861,7 @@
                     </pic:cNvPicPr>
                   </pic:nvPicPr>
                   <pic:blipFill>
-                    <a:blip r:embed="rId12"/>
+                    <a:blip r:embed="rId13"/>
                     <a:srcRect/>
                     <a:stretch>
                       <a:fillRect/>
@@ -2720,7 +2945,7 @@
           <w:noProof/>
         </w:rPr>
         <w:drawing>
-          <wp:inline distT="0" distB="0" distL="0" distR="0">
+          <wp:inline distT="0" distB="0" distL="0" distR="0" wp14:anchorId="1DFAA495" wp14:editId="3388AAE4">
             <wp:extent cx="5943600" cy="3226994"/>
             <wp:effectExtent l="19050" t="0" r="0" b="0"/>
             <wp:docPr id="7" name="Picture 7"/>
@@ -2737,7 +2962,7 @@
                     </pic:cNvPicPr>
                   </pic:nvPicPr>
                   <pic:blipFill>
-                    <a:blip r:embed="rId13"/>
+                    <a:blip r:embed="rId14"/>
                     <a:srcRect/>
                     <a:stretch>
                       <a:fillRect/>
@@ -2816,7 +3041,7 @@
           <w:noProof/>
         </w:rPr>
         <w:drawing>
-          <wp:inline distT="0" distB="0" distL="0" distR="0">
+          <wp:inline distT="0" distB="0" distL="0" distR="0" wp14:anchorId="1D10C09A" wp14:editId="26B98A45">
             <wp:extent cx="5943600" cy="3971339"/>
             <wp:effectExtent l="19050" t="0" r="0" b="0"/>
             <wp:docPr id="10" name="Picture 10"/>
@@ -2833,7 +3058,7 @@
                     </pic:cNvPicPr>
                   </pic:nvPicPr>
                   <pic:blipFill>
-                    <a:blip r:embed="rId14"/>
+                    <a:blip r:embed="rId15"/>
                     <a:srcRect/>
                     <a:stretch>
                       <a:fillRect/>
@@ -2894,7 +3119,7 @@
           <w:noProof/>
         </w:rPr>
         <w:drawing>
-          <wp:inline distT="0" distB="0" distL="0" distR="0">
+          <wp:inline distT="0" distB="0" distL="0" distR="0" wp14:anchorId="36FA46FE" wp14:editId="3A825484">
             <wp:extent cx="5943600" cy="1703289"/>
             <wp:effectExtent l="19050" t="0" r="0" b="0"/>
             <wp:docPr id="13" name="Picture 13"/>
@@ -2911,7 +3136,7 @@
                     </pic:cNvPicPr>
                   </pic:nvPicPr>
                   <pic:blipFill>
-                    <a:blip r:embed="rId15"/>
+                    <a:blip r:embed="rId16"/>
                     <a:srcRect/>
                     <a:stretch>
                       <a:fillRect/>
@@ -2942,6 +3167,57 @@
     </w:p>
     <w:p>
       <w:pPr>
+        <w:pStyle w:val="Heading2"/>
+      </w:pPr>
+      <w:r>
+        <w:lastRenderedPageBreak/>
+        <w:t>Logging</w:t>
+      </w:r>
+    </w:p>
+    <w:p>
+      <w:r>
+        <w:rPr>
+          <w:noProof/>
+        </w:rPr>
+        <w:drawing>
+          <wp:inline distT="0" distB="0" distL="0" distR="0" wp14:anchorId="34F1286A" wp14:editId="22A849E5">
+            <wp:extent cx="5943600" cy="2143760"/>
+            <wp:effectExtent l="0" t="0" r="0" b="0"/>
+            <wp:docPr id="3" name="Picture 3"/>
+            <wp:cNvGraphicFramePr>
+              <a:graphicFrameLocks xmlns:a="http://schemas.openxmlformats.org/drawingml/2006/main" noChangeAspect="1"/>
+            </wp:cNvGraphicFramePr>
+            <a:graphic xmlns:a="http://schemas.openxmlformats.org/drawingml/2006/main">
+              <a:graphicData uri="http://schemas.openxmlformats.org/drawingml/2006/picture">
+                <pic:pic xmlns:pic="http://schemas.openxmlformats.org/drawingml/2006/picture">
+                  <pic:nvPicPr>
+                    <pic:cNvPr id="0" name=""/>
+                    <pic:cNvPicPr/>
+                  </pic:nvPicPr>
+                  <pic:blipFill>
+                    <a:blip r:embed="rId17"/>
+                    <a:stretch>
+                      <a:fillRect/>
+                    </a:stretch>
+                  </pic:blipFill>
+                  <pic:spPr>
+                    <a:xfrm>
+                      <a:off x="0" y="0"/>
+                      <a:ext cx="5943600" cy="2143760"/>
+                    </a:xfrm>
+                    <a:prstGeom prst="rect">
+                      <a:avLst/>
+                    </a:prstGeom>
+                  </pic:spPr>
+                </pic:pic>
+              </a:graphicData>
+            </a:graphic>
+          </wp:inline>
+        </w:drawing>
+      </w:r>
+    </w:p>
+    <w:p>
+      <w:pPr>
         <w:pStyle w:val="Heading1"/>
       </w:pPr>
       <w:r>
@@ -2951,7 +3227,12 @@
         <w:t>Tài liệu t</w:t>
       </w:r>
       <w:r>
-        <w:t xml:space="preserve">ham </w:t>
+        <w:t>ha</w:t>
+      </w:r>
+      <w:bookmarkStart w:id="0" w:name="_GoBack"/>
+      <w:bookmarkEnd w:id="0"/>
+      <w:r>
+        <w:t xml:space="preserve">m </w:t>
       </w:r>
       <w:proofErr w:type="spellStart"/>
       <w:r>
@@ -3016,7 +3297,7 @@
           <w:lang w:val="vi-VN"/>
         </w:rPr>
       </w:pPr>
-      <w:hyperlink r:id="rId16" w:history="1">
+      <w:hyperlink r:id="rId18" w:history="1">
         <w:r>
           <w:rPr>
             <w:rStyle w:val="Hyperlink"/>
@@ -3046,7 +3327,7 @@
           <w:lang w:val="vi-VN"/>
         </w:rPr>
       </w:pPr>
-      <w:hyperlink r:id="rId17" w:history="1">
+      <w:hyperlink r:id="rId19" w:history="1">
         <w:r>
           <w:rPr>
             <w:rStyle w:val="Hyperlink"/>
@@ -3076,7 +3357,7 @@
           <w:lang w:val="vi-VN"/>
         </w:rPr>
       </w:pPr>
-      <w:hyperlink r:id="rId18" w:history="1">
+      <w:hyperlink r:id="rId20" w:history="1">
         <w:r>
           <w:rPr>
             <w:rStyle w:val="Hyperlink"/>
@@ -3106,7 +3387,7 @@
           <w:lang w:val="vi-VN"/>
         </w:rPr>
       </w:pPr>
-      <w:hyperlink r:id="rId19" w:history="1">
+      <w:hyperlink r:id="rId21" w:history="1">
         <w:r>
           <w:rPr>
             <w:rStyle w:val="Hyperlink"/>
@@ -3158,7 +3439,7 @@
           <w:lang w:val="vi-VN"/>
         </w:rPr>
       </w:pPr>
-      <w:hyperlink r:id="rId20" w:anchor="project:356366871479:access" w:history="1">
+      <w:hyperlink r:id="rId22" w:anchor="project:356366871479:access" w:history="1">
         <w:r>
           <w:rPr>
             <w:rStyle w:val="Hyperlink"/>
@@ -3188,7 +3469,7 @@
           <w:lang w:val="vi-VN"/>
         </w:rPr>
       </w:pPr>
-      <w:hyperlink r:id="rId21" w:history="1">
+      <w:hyperlink r:id="rId23" w:history="1">
         <w:r>
           <w:rPr>
             <w:rStyle w:val="Hyperlink"/>
@@ -3218,7 +3499,7 @@
           <w:lang w:val="vi-VN"/>
         </w:rPr>
       </w:pPr>
-      <w:hyperlink r:id="rId22" w:history="1">
+      <w:hyperlink r:id="rId24" w:history="1">
         <w:r>
           <w:rPr>
             <w:rStyle w:val="Hyperlink"/>
@@ -3248,7 +3529,7 @@
           <w:lang w:val="vi-VN"/>
         </w:rPr>
       </w:pPr>
-      <w:hyperlink r:id="rId23" w:history="1">
+      <w:hyperlink r:id="rId25" w:history="1">
         <w:r>
           <w:rPr>
             <w:rStyle w:val="Hyperlink"/>
@@ -3278,7 +3559,7 @@
           <w:lang w:val="vi-VN"/>
         </w:rPr>
       </w:pPr>
-      <w:hyperlink r:id="rId24" w:history="1">
+      <w:hyperlink r:id="rId26" w:history="1">
         <w:r>
           <w:rPr>
             <w:rStyle w:val="Hyperlink"/>
@@ -3331,7 +3612,7 @@
           <w:lang w:val="vi-VN"/>
         </w:rPr>
       </w:pPr>
-      <w:hyperlink r:id="rId25" w:history="1">
+      <w:hyperlink r:id="rId27" w:history="1">
         <w:r>
           <w:rPr>
             <w:rStyle w:val="Hyperlink"/>
@@ -3361,7 +3642,7 @@
           <w:lang w:val="vi-VN"/>
         </w:rPr>
       </w:pPr>
-      <w:hyperlink r:id="rId26" w:history="1">
+      <w:hyperlink r:id="rId28" w:history="1">
         <w:r>
           <w:rPr>
             <w:rStyle w:val="Hyperlink"/>
@@ -3391,7 +3672,7 @@
           <w:lang w:val="vi-VN"/>
         </w:rPr>
       </w:pPr>
-      <w:hyperlink r:id="rId27" w:history="1">
+      <w:hyperlink r:id="rId29" w:history="1">
         <w:r>
           <w:rPr>
             <w:rStyle w:val="Hyperlink"/>
@@ -3421,7 +3702,7 @@
           <w:lang w:val="vi-VN"/>
         </w:rPr>
       </w:pPr>
-      <w:hyperlink r:id="rId28" w:history="1">
+      <w:hyperlink r:id="rId30" w:history="1">
         <w:r>
           <w:rPr>
             <w:rStyle w:val="Hyperlink"/>
@@ -3451,7 +3732,7 @@
           <w:lang w:val="vi-VN"/>
         </w:rPr>
       </w:pPr>
-      <w:hyperlink r:id="rId29" w:history="1">
+      <w:hyperlink r:id="rId31" w:history="1">
         <w:r>
           <w:rPr>
             <w:rStyle w:val="Hyperlink"/>
@@ -3481,7 +3762,7 @@
           <w:lang w:val="vi-VN"/>
         </w:rPr>
       </w:pPr>
-      <w:hyperlink r:id="rId30" w:history="1">
+      <w:hyperlink r:id="rId32" w:history="1">
         <w:r>
           <w:rPr>
             <w:rStyle w:val="Hyperlink"/>
@@ -3533,7 +3814,7 @@
           <w:lang w:val="vi-VN"/>
         </w:rPr>
       </w:pPr>
-      <w:hyperlink r:id="rId31" w:history="1">
+      <w:hyperlink r:id="rId33" w:history="1">
         <w:r>
           <w:rPr>
             <w:rStyle w:val="Hyperlink"/>
@@ -3563,7 +3844,7 @@
           <w:lang w:val="vi-VN"/>
         </w:rPr>
       </w:pPr>
-      <w:hyperlink r:id="rId32" w:anchor="q:whatisaj" w:history="1">
+      <w:hyperlink r:id="rId34" w:anchor="q:whatisaj" w:history="1">
         <w:r>
           <w:rPr>
             <w:rStyle w:val="Hyperlink"/>
@@ -3593,7 +3874,7 @@
           <w:lang w:val="vi-VN"/>
         </w:rPr>
       </w:pPr>
-      <w:hyperlink r:id="rId33" w:history="1">
+      <w:hyperlink r:id="rId35" w:history="1">
         <w:r>
           <w:rPr>
             <w:rStyle w:val="Hyperlink"/>
@@ -3623,7 +3904,7 @@
           <w:lang w:val="vi-VN"/>
         </w:rPr>
       </w:pPr>
-      <w:hyperlink r:id="rId34" w:history="1">
+      <w:hyperlink r:id="rId36" w:history="1">
         <w:r>
           <w:rPr>
             <w:rStyle w:val="Hyperlink"/>
@@ -3642,11 +3923,21 @@
     </w:p>
     <w:p>
       <w:pPr>
-        <w:spacing w:after="0"/>
-        <w:rPr>
-          <w:rFonts w:ascii="Times New Roman" w:hAnsi="Times New Roman" w:cs="Times New Roman"/>
-        </w:rPr>
-      </w:pPr>
+        <w:pStyle w:val="Heading2"/>
+      </w:pPr>
+      <w:r>
+        <w:t>Log4j</w:t>
+      </w:r>
+    </w:p>
+    <w:p>
+      <w:hyperlink r:id="rId37" w:history="1">
+        <w:r>
+          <w:rPr>
+            <w:rStyle w:val="Hyperlink"/>
+          </w:rPr>
+          <w:t>http://logging.apache.org/log4j/1.2/manual.html</w:t>
+        </w:r>
+      </w:hyperlink>
     </w:p>
     <w:p>
       <w:pPr>
@@ -3677,7 +3968,7 @@
           <w:lang w:val="vi-VN"/>
         </w:rPr>
       </w:pPr>
-      <w:hyperlink r:id="rId35" w:history="1">
+      <w:hyperlink r:id="rId38" w:history="1">
         <w:r>
           <w:rPr>
             <w:rStyle w:val="Hyperlink"/>
@@ -3705,7 +3996,7 @@
 </file>
 
 <file path=word/numbering.xml><?xml version="1.0" encoding="utf-8"?>
-<w:numbering xmlns:ve="http://schemas.openxmlformats.org/markup-compatibility/2006" xmlns:o="urn:schemas-microsoft-com:office:office" xmlns:r="http://schemas.openxmlformats.org/officeDocument/2006/relationships" xmlns:m="http://schemas.openxmlformats.org/officeDocument/2006/math" xmlns:v="urn:schemas-microsoft-com:vml" xmlns:wp="http://schemas.openxmlformats.org/drawingml/2006/wordprocessingDrawing" xmlns:w10="urn:schemas-microsoft-com:office:word" xmlns:w="http://schemas.openxmlformats.org/wordprocessingml/2006/main" xmlns:wne="http://schemas.microsoft.com/office/word/2006/wordml">
+<w:numbering xmlns:wpc="http://schemas.microsoft.com/office/word/2010/wordprocessingCanvas" xmlns:mc="http://schemas.openxmlformats.org/markup-compatibility/2006" xmlns:o="urn:schemas-microsoft-com:office:office" xmlns:r="http://schemas.openxmlformats.org/officeDocument/2006/relationships" xmlns:m="http://schemas.openxmlformats.org/officeDocument/2006/math" xmlns:v="urn:schemas-microsoft-com:vml" xmlns:wp14="http://schemas.microsoft.com/office/word/2010/wordprocessingDrawing" xmlns:wp="http://schemas.openxmlformats.org/drawingml/2006/wordprocessingDrawing" xmlns:w10="urn:schemas-microsoft-com:office:word" xmlns:w="http://schemas.openxmlformats.org/wordprocessingml/2006/main" xmlns:w14="http://schemas.microsoft.com/office/word/2010/wordml" xmlns:wpg="http://schemas.microsoft.com/office/word/2010/wordprocessingGroup" xmlns:wpi="http://schemas.microsoft.com/office/word/2010/wordprocessingInk" xmlns:wne="http://schemas.microsoft.com/office/word/2006/wordml" xmlns:wps="http://schemas.microsoft.com/office/word/2010/wordprocessingShape" mc:Ignorable="w14 wp14">
   <w:abstractNum w:abstractNumId="0">
     <w:nsid w:val="078F194B"/>
     <w:multiLevelType w:val="hybridMultilevel"/>
@@ -5136,7 +5427,7 @@
 </file>
 
 <file path=word/styles.xml><?xml version="1.0" encoding="utf-8"?>
-<w:styles xmlns:r="http://schemas.openxmlformats.org/officeDocument/2006/relationships" xmlns:w="http://schemas.openxmlformats.org/wordprocessingml/2006/main">
+<w:styles xmlns:mc="http://schemas.openxmlformats.org/markup-compatibility/2006" xmlns:r="http://schemas.openxmlformats.org/officeDocument/2006/relationships" xmlns:w="http://schemas.openxmlformats.org/wordprocessingml/2006/main" xmlns:w14="http://schemas.microsoft.com/office/word/2010/wordml" mc:Ignorable="w14">
   <w:docDefaults>
     <w:rPrDefault>
       <w:rPr>
@@ -5362,7 +5653,6 @@
     <w:uiPriority w:val="99"/>
     <w:semiHidden/>
     <w:unhideWhenUsed/>
-    <w:qFormat/>
     <w:tblPr>
       <w:tblInd w:w="0" w:type="dxa"/>
       <w:tblCellMar>
@@ -5484,6 +5774,196 @@
       <w:sz w:val="16"/>
       <w:szCs w:val="16"/>
     </w:rPr>
+  </w:style>
+</w:styles>
+</file>
+
+<file path=word/stylesWithEffects.xml><?xml version="1.0" encoding="utf-8"?>
+<w:styles xmlns:wpc="http://schemas.microsoft.com/office/word/2010/wordprocessingCanvas" xmlns:mc="http://schemas.openxmlformats.org/markup-compatibility/2006" xmlns:o="urn:schemas-microsoft-com:office:office" xmlns:r="http://schemas.openxmlformats.org/officeDocument/2006/relationships" xmlns:m="http://schemas.openxmlformats.org/officeDocument/2006/math" xmlns:v="urn:schemas-microsoft-com:vml" xmlns:wp14="http://schemas.microsoft.com/office/word/2010/wordprocessingDrawing" xmlns:wp="http://schemas.openxmlformats.org/drawingml/2006/wordprocessingDrawing" xmlns:w10="urn:schemas-microsoft-com:office:word" xmlns:w="http://schemas.openxmlformats.org/wordprocessingml/2006/main" xmlns:w14="http://schemas.microsoft.com/office/word/2010/wordml" xmlns:wpg="http://schemas.microsoft.com/office/word/2010/wordprocessingGroup" xmlns:wpi="http://schemas.microsoft.com/office/word/2010/wordprocessingInk" xmlns:wne="http://schemas.microsoft.com/office/word/2006/wordml" xmlns:wps="http://schemas.microsoft.com/office/word/2010/wordprocessingShape" mc:Ignorable="w14 wp14">
+  <w:docDefaults>
+    <w:rPrDefault>
+      <w:rPr>
+        <w:rFonts w:asciiTheme="minorHAnsi" w:eastAsiaTheme="minorEastAsia" w:hAnsiTheme="minorHAnsi" w:cstheme="minorBidi"/>
+        <w:sz w:val="22"/>
+        <w:szCs w:val="22"/>
+        <w:lang w:val="en-US" w:eastAsia="en-US" w:bidi="ar-SA"/>
+      </w:rPr>
+    </w:rPrDefault>
+    <w:pPrDefault>
+      <w:pPr>
+        <w:spacing w:after="200" w:line="276" w:lineRule="auto"/>
+      </w:pPr>
+    </w:pPrDefault>
+  </w:docDefaults>
+  <w:latentStyles w:defLockedState="0" w:defUIPriority="99" w:defSemiHidden="1" w:defUnhideWhenUsed="1" w:defQFormat="0" w:count="267">
+    <w:lsdException w:name="Normal" w:semiHidden="0" w:uiPriority="0" w:unhideWhenUsed="0" w:qFormat="1"/>
+    <w:lsdException w:name="heading 1" w:semiHidden="0" w:uiPriority="9" w:unhideWhenUsed="0" w:qFormat="1"/>
+    <w:lsdException w:name="heading 2" w:uiPriority="9" w:qFormat="1"/>
+    <w:lsdException w:name="heading 3" w:uiPriority="9" w:qFormat="1"/>
+    <w:lsdException w:name="heading 4" w:uiPriority="9" w:qFormat="1"/>
+    <w:lsdException w:name="heading 5" w:uiPriority="9" w:qFormat="1"/>
+    <w:lsdException w:name="heading 6" w:uiPriority="9" w:qFormat="1"/>
+    <w:lsdException w:name="heading 7" w:uiPriority="9" w:qFormat="1"/>
+    <w:lsdException w:name="heading 8" w:uiPriority="9" w:qFormat="1"/>
+    <w:lsdException w:name="heading 9" w:uiPriority="9" w:qFormat="1"/>
+    <w:lsdException w:name="toc 1" w:uiPriority="39"/>
+    <w:lsdException w:name="toc 2" w:uiPriority="39"/>
+    <w:lsdException w:name="toc 3" w:uiPriority="39"/>
+    <w:lsdException w:name="toc 4" w:uiPriority="39"/>
+    <w:lsdException w:name="toc 5" w:uiPriority="39"/>
+    <w:lsdException w:name="toc 6" w:uiPriority="39"/>
+    <w:lsdException w:name="toc 7" w:uiPriority="39"/>
+    <w:lsdException w:name="toc 8" w:uiPriority="39"/>
+    <w:lsdException w:name="toc 9" w:uiPriority="39"/>
+    <w:lsdException w:name="caption" w:uiPriority="35" w:qFormat="1"/>
+    <w:lsdException w:name="Title" w:semiHidden="0" w:uiPriority="10" w:unhideWhenUsed="0" w:qFormat="1"/>
+    <w:lsdException w:name="Default Paragraph Font" w:uiPriority="1"/>
+    <w:lsdException w:name="Subtitle" w:semiHidden="0" w:uiPriority="11" w:unhideWhenUsed="0" w:qFormat="1"/>
+    <w:lsdException w:name="Strong" w:semiHidden="0" w:uiPriority="22" w:unhideWhenUsed="0" w:qFormat="1"/>
+    <w:lsdException w:name="Emphasis" w:semiHidden="0" w:uiPriority="20" w:unhideWhenUsed="0" w:qFormat="1"/>
+    <w:lsdException w:name="Table Grid" w:semiHidden="0" w:uiPriority="59" w:unhideWhenUsed="0"/>
+    <w:lsdException w:name="Placeholder Text" w:unhideWhenUsed="0"/>
+    <w:lsdException w:name="No Spacing" w:semiHidden="0" w:uiPriority="1" w:unhideWhenUsed="0" w:qFormat="1"/>
+    <w:lsdException w:name="Light Shading" w:semiHidden="0" w:uiPriority="60" w:unhideWhenUsed="0"/>
+    <w:lsdException w:name="Light List" w:semiHidden="0" w:uiPriority="61" w:unhideWhenUsed="0"/>
+    <w:lsdException w:name="Light Grid" w:semiHidden="0" w:uiPriority="62" w:unhideWhenUsed="0"/>
+    <w:lsdException w:name="Medium Shading 1" w:semiHidden="0" w:uiPriority="63" w:unhideWhenUsed="0"/>
+    <w:lsdException w:name="Medium Shading 2" w:semiHidden="0" w:uiPriority="64" w:unhideWhenUsed="0"/>
+    <w:lsdException w:name="Medium List 1" w:semiHidden="0" w:uiPriority="65" w:unhideWhenUsed="0"/>
+    <w:lsdException w:name="Medium List 2" w:semiHidden="0" w:uiPriority="66" w:unhideWhenUsed="0"/>
+    <w:lsdException w:name="Medium Grid 1" w:semiHidden="0" w:uiPriority="67" w:unhideWhenUsed="0"/>
+    <w:lsdException w:name="Medium Grid 2" w:semiHidden="0" w:uiPriority="68" w:unhideWhenUsed="0"/>
+    <w:lsdException w:name="Medium Grid 3" w:semiHidden="0" w:uiPriority="69" w:unhideWhenUsed="0"/>
+    <w:lsdException w:name="Dark List" w:semiHidden="0" w:uiPriority="70" w:unhideWhenUsed="0"/>
+    <w:lsdException w:name="Colorful Shading" w:semiHidden="0" w:uiPriority="71" w:unhideWhenUsed="0"/>
+    <w:lsdException w:name="Colorful List" w:semiHidden="0" w:uiPriority="72" w:unhideWhenUsed="0"/>
+    <w:lsdException w:name="Colorful Grid" w:semiHidden="0" w:uiPriority="73" w:unhideWhenUsed="0"/>
+    <w:lsdException w:name="Light Shading Accent 1" w:semiHidden="0" w:uiPriority="60" w:unhideWhenUsed="0"/>
+    <w:lsdException w:name="Light List Accent 1" w:semiHidden="0" w:uiPriority="61" w:unhideWhenUsed="0"/>
+    <w:lsdException w:name="Light Grid Accent 1" w:semiHidden="0" w:uiPriority="62" w:unhideWhenUsed="0"/>
+    <w:lsdException w:name="Medium Shading 1 Accent 1" w:semiHidden="0" w:uiPriority="63" w:unhideWhenUsed="0"/>
+    <w:lsdException w:name="Medium Shading 2 Accent 1" w:semiHidden="0" w:uiPriority="64" w:unhideWhenUsed="0"/>
+    <w:lsdException w:name="Medium List 1 Accent 1" w:semiHidden="0" w:uiPriority="65" w:unhideWhenUsed="0"/>
+    <w:lsdException w:name="Revision" w:unhideWhenUsed="0"/>
+    <w:lsdException w:name="List Paragraph" w:semiHidden="0" w:uiPriority="34" w:unhideWhenUsed="0" w:qFormat="1"/>
+    <w:lsdException w:name="Quote" w:semiHidden="0" w:uiPriority="29" w:unhideWhenUsed="0" w:qFormat="1"/>
+    <w:lsdException w:name="Intense Quote" w:semiHidden="0" w:uiPriority="30" w:unhideWhenUsed="0" w:qFormat="1"/>
+    <w:lsdException w:name="Medium List 2 Accent 1" w:semiHidden="0" w:uiPriority="66" w:unhideWhenUsed="0"/>
+    <w:lsdException w:name="Medium Grid 1 Accent 1" w:semiHidden="0" w:uiPriority="67" w:unhideWhenUsed="0"/>
+    <w:lsdException w:name="Medium Grid 2 Accent 1" w:semiHidden="0" w:uiPriority="68" w:unhideWhenUsed="0"/>
+    <w:lsdException w:name="Medium Grid 3 Accent 1" w:semiHidden="0" w:uiPriority="69" w:unhideWhenUsed="0"/>
+    <w:lsdException w:name="Dark List Accent 1" w:semiHidden="0" w:uiPriority="70" w:unhideWhenUsed="0"/>
+    <w:lsdException w:name="Colorful Shading Accent 1" w:semiHidden="0" w:uiPriority="71" w:unhideWhenUsed="0"/>
+    <w:lsdException w:name="Colorful List Accent 1" w:semiHidden="0" w:uiPriority="72" w:unhideWhenUsed="0"/>
+    <w:lsdException w:name="Colorful Grid Accent 1" w:semiHidden="0" w:uiPriority="73" w:unhideWhenUsed="0"/>
+    <w:lsdException w:name="Light Shading Accent 2" w:semiHidden="0" w:uiPriority="60" w:unhideWhenUsed="0"/>
+    <w:lsdException w:name="Light List Accent 2" w:semiHidden="0" w:uiPriority="61" w:unhideWhenUsed="0"/>
+    <w:lsdException w:name="Light Grid Accent 2" w:semiHidden="0" w:uiPriority="62" w:unhideWhenUsed="0"/>
+    <w:lsdException w:name="Medium Shading 1 Accent 2" w:semiHidden="0" w:uiPriority="63" w:unhideWhenUsed="0"/>
+    <w:lsdException w:name="Medium Shading 2 Accent 2" w:semiHidden="0" w:uiPriority="64" w:unhideWhenUsed="0"/>
+    <w:lsdException w:name="Medium List 1 Accent 2" w:semiHidden="0" w:uiPriority="65" w:unhideWhenUsed="0"/>
+    <w:lsdException w:name="Medium List 2 Accent 2" w:semiHidden="0" w:uiPriority="66" w:unhideWhenUsed="0"/>
+    <w:lsdException w:name="Medium Grid 1 Accent 2" w:semiHidden="0" w:uiPriority="67" w:unhideWhenUsed="0"/>
+    <w:lsdException w:name="Medium Grid 2 Accent 2" w:semiHidden="0" w:uiPriority="68" w:unhideWhenUsed="0"/>
+    <w:lsdException w:name="Medium Grid 3 Accent 2" w:semiHidden="0" w:uiPriority="69" w:unhideWhenUsed="0"/>
+    <w:lsdException w:name="Dark List Accent 2" w:semiHidden="0" w:uiPriority="70" w:unhideWhenUsed="0"/>
+    <w:lsdException w:name="Colorful Shading Accent 2" w:semiHidden="0" w:uiPriority="71" w:unhideWhenUsed="0"/>
+    <w:lsdException w:name="Colorful List Accent 2" w:semiHidden="0" w:uiPriority="72" w:unhideWhenUsed="0"/>
+    <w:lsdException w:name="Colorful Grid Accent 2" w:semiHidden="0" w:uiPriority="73" w:unhideWhenUsed="0"/>
+    <w:lsdException w:name="Light Shading Accent 3" w:semiHidden="0" w:uiPriority="60" w:unhideWhenUsed="0"/>
+    <w:lsdException w:name="Light List Accent 3" w:semiHidden="0" w:uiPriority="61" w:unhideWhenUsed="0"/>
+    <w:lsdException w:name="Light Grid Accent 3" w:semiHidden="0" w:uiPriority="62" w:unhideWhenUsed="0"/>
+    <w:lsdException w:name="Medium Shading 1 Accent 3" w:semiHidden="0" w:uiPriority="63" w:unhideWhenUsed="0"/>
+    <w:lsdException w:name="Medium Shading 2 Accent 3" w:semiHidden="0" w:uiPriority="64" w:unhideWhenUsed="0"/>
+    <w:lsdException w:name="Medium List 1 Accent 3" w:semiHidden="0" w:uiPriority="65" w:unhideWhenUsed="0"/>
+    <w:lsdException w:name="Medium List 2 Accent 3" w:semiHidden="0" w:uiPriority="66" w:unhideWhenUsed="0"/>
+    <w:lsdException w:name="Medium Grid 1 Accent 3" w:semiHidden="0" w:uiPriority="67" w:unhideWhenUsed="0"/>
+    <w:lsdException w:name="Medium Grid 2 Accent 3" w:semiHidden="0" w:uiPriority="68" w:unhideWhenUsed="0"/>
+    <w:lsdException w:name="Medium Grid 3 Accent 3" w:semiHidden="0" w:uiPriority="69" w:unhideWhenUsed="0"/>
+    <w:lsdException w:name="Dark List Accent 3" w:semiHidden="0" w:uiPriority="70" w:unhideWhenUsed="0"/>
+    <w:lsdException w:name="Colorful Shading Accent 3" w:semiHidden="0" w:uiPriority="71" w:unhideWhenUsed="0"/>
+    <w:lsdException w:name="Colorful List Accent 3" w:semiHidden="0" w:uiPriority="72" w:unhideWhenUsed="0"/>
+    <w:lsdException w:name="Colorful Grid Accent 3" w:semiHidden="0" w:uiPriority="73" w:unhideWhenUsed="0"/>
+    <w:lsdException w:name="Light Shading Accent 4" w:semiHidden="0" w:uiPriority="60" w:unhideWhenUsed="0"/>
+    <w:lsdException w:name="Light List Accent 4" w:semiHidden="0" w:uiPriority="61" w:unhideWhenUsed="0"/>
+    <w:lsdException w:name="Light Grid Accent 4" w:semiHidden="0" w:uiPriority="62" w:unhideWhenUsed="0"/>
+    <w:lsdException w:name="Medium Shading 1 Accent 4" w:semiHidden="0" w:uiPriority="63" w:unhideWhenUsed="0"/>
+    <w:lsdException w:name="Medium Shading 2 Accent 4" w:semiHidden="0" w:uiPriority="64" w:unhideWhenUsed="0"/>
+    <w:lsdException w:name="Medium List 1 Accent 4" w:semiHidden="0" w:uiPriority="65" w:unhideWhenUsed="0"/>
+    <w:lsdException w:name="Medium List 2 Accent 4" w:semiHidden="0" w:uiPriority="66" w:unhideWhenUsed="0"/>
+    <w:lsdException w:name="Medium Grid 1 Accent 4" w:semiHidden="0" w:uiPriority="67" w:unhideWhenUsed="0"/>
+    <w:lsdException w:name="Medium Grid 2 Accent 4" w:semiHidden="0" w:uiPriority="68" w:unhideWhenUsed="0"/>
+    <w:lsdException w:name="Medium Grid 3 Accent 4" w:semiHidden="0" w:uiPriority="69" w:unhideWhenUsed="0"/>
+    <w:lsdException w:name="Dark List Accent 4" w:semiHidden="0" w:uiPriority="70" w:unhideWhenUsed="0"/>
+    <w:lsdException w:name="Colorful Shading Accent 4" w:semiHidden="0" w:uiPriority="71" w:unhideWhenUsed="0"/>
+    <w:lsdException w:name="Colorful List Accent 4" w:semiHidden="0" w:uiPriority="72" w:unhideWhenUsed="0"/>
+    <w:lsdException w:name="Colorful Grid Accent 4" w:semiHidden="0" w:uiPriority="73" w:unhideWhenUsed="0"/>
+    <w:lsdException w:name="Light Shading Accent 5" w:semiHidden="0" w:uiPriority="60" w:unhideWhenUsed="0"/>
+    <w:lsdException w:name="Light List Accent 5" w:semiHidden="0" w:uiPriority="61" w:unhideWhenUsed="0"/>
+    <w:lsdException w:name="Light Grid Accent 5" w:semiHidden="0" w:uiPriority="62" w:unhideWhenUsed="0"/>
+    <w:lsdException w:name="Medium Shading 1 Accent 5" w:semiHidden="0" w:uiPriority="63" w:unhideWhenUsed="0"/>
+    <w:lsdException w:name="Medium Shading 2 Accent 5" w:semiHidden="0" w:uiPriority="64" w:unhideWhenUsed="0"/>
+    <w:lsdException w:name="Medium List 1 Accent 5" w:semiHidden="0" w:uiPriority="65" w:unhideWhenUsed="0"/>
+    <w:lsdException w:name="Medium List 2 Accent 5" w:semiHidden="0" w:uiPriority="66" w:unhideWhenUsed="0"/>
+    <w:lsdException w:name="Medium Grid 1 Accent 5" w:semiHidden="0" w:uiPriority="67" w:unhideWhenUsed="0"/>
+    <w:lsdException w:name="Medium Grid 2 Accent 5" w:semiHidden="0" w:uiPriority="68" w:unhideWhenUsed="0"/>
+    <w:lsdException w:name="Medium Grid 3 Accent 5" w:semiHidden="0" w:uiPriority="69" w:unhideWhenUsed="0"/>
+    <w:lsdException w:name="Dark List Accent 5" w:semiHidden="0" w:uiPriority="70" w:unhideWhenUsed="0"/>
+    <w:lsdException w:name="Colorful Shading Accent 5" w:semiHidden="0" w:uiPriority="71" w:unhideWhenUsed="0"/>
+    <w:lsdException w:name="Colorful List Accent 5" w:semiHidden="0" w:uiPriority="72" w:unhideWhenUsed="0"/>
+    <w:lsdException w:name="Colorful Grid Accent 5" w:semiHidden="0" w:uiPriority="73" w:unhideWhenUsed="0"/>
+    <w:lsdException w:name="Light Shading Accent 6" w:semiHidden="0" w:uiPriority="60" w:unhideWhenUsed="0"/>
+    <w:lsdException w:name="Light List Accent 6" w:semiHidden="0" w:uiPriority="61" w:unhideWhenUsed="0"/>
+    <w:lsdException w:name="Light Grid Accent 6" w:semiHidden="0" w:uiPriority="62" w:unhideWhenUsed="0"/>
+    <w:lsdException w:name="Medium Shading 1 Accent 6" w:semiHidden="0" w:uiPriority="63" w:unhideWhenUsed="0"/>
+    <w:lsdException w:name="Medium Shading 2 Accent 6" w:semiHidden="0" w:uiPriority="64" w:unhideWhenUsed="0"/>
+    <w:lsdException w:name="Medium List 1 Accent 6" w:semiHidden="0" w:uiPriority="65" w:unhideWhenUsed="0"/>
+    <w:lsdException w:name="Medium List 2 Accent 6" w:semiHidden="0" w:uiPriority="66" w:unhideWhenUsed="0"/>
+    <w:lsdException w:name="Medium Grid 1 Accent 6" w:semiHidden="0" w:uiPriority="67" w:unhideWhenUsed="0"/>
+    <w:lsdException w:name="Medium Grid 2 Accent 6" w:semiHidden="0" w:uiPriority="68" w:unhideWhenUsed="0"/>
+    <w:lsdException w:name="Medium Grid 3 Accent 6" w:semiHidden="0" w:uiPriority="69" w:unhideWhenUsed="0"/>
+    <w:lsdException w:name="Dark List Accent 6" w:semiHidden="0" w:uiPriority="70" w:unhideWhenUsed="0"/>
+    <w:lsdException w:name="Colorful Shading Accent 6" w:semiHidden="0" w:uiPriority="71" w:unhideWhenUsed="0"/>
+    <w:lsdException w:name="Colorful List Accent 6" w:semiHidden="0" w:uiPriority="72" w:unhideWhenUsed="0"/>
+    <w:lsdException w:name="Colorful Grid Accent 6" w:semiHidden="0" w:uiPriority="73" w:unhideWhenUsed="0"/>
+    <w:lsdException w:name="Subtle Emphasis" w:semiHidden="0" w:uiPriority="19" w:unhideWhenUsed="0" w:qFormat="1"/>
+    <w:lsdException w:name="Intense Emphasis" w:semiHidden="0" w:uiPriority="21" w:unhideWhenUsed="0" w:qFormat="1"/>
+    <w:lsdException w:name="Subtle Reference" w:semiHidden="0" w:uiPriority="31" w:unhideWhenUsed="0" w:qFormat="1"/>
+    <w:lsdException w:name="Intense Reference" w:semiHidden="0" w:uiPriority="32" w:unhideWhenUsed="0" w:qFormat="1"/>
+    <w:lsdException w:name="Book Title" w:semiHidden="0" w:uiPriority="33" w:unhideWhenUsed="0" w:qFormat="1"/>
+    <w:lsdException w:name="Bibliography" w:uiPriority="37"/>
+    <w:lsdException w:name="TOC Heading" w:uiPriority="39" w:qFormat="1"/>
+  </w:latentStyles>
+  <w:style w:type="paragraph" w:default="1" w:styleId="Normal">
+    <w:name w:val="Normal"/>
+    <w:qFormat/>
+  </w:style>
+  <w:style w:type="character" w:default="1" w:styleId="DefaultParagraphFont">
+    <w:name w:val="Default Paragraph Font"/>
+    <w:uiPriority w:val="1"/>
+    <w:semiHidden/>
+    <w:unhideWhenUsed/>
+  </w:style>
+  <w:style w:type="table" w:default="1" w:styleId="TableNormal">
+    <w:name w:val="Normal Table"/>
+    <w:uiPriority w:val="99"/>
+    <w:semiHidden/>
+    <w:unhideWhenUsed/>
+    <w:tblPr>
+      <w:tblInd w:w="0" w:type="dxa"/>
+      <w:tblCellMar>
+        <w:top w:w="0" w:type="dxa"/>
+        <w:left w:w="108" w:type="dxa"/>
+        <w:bottom w:w="0" w:type="dxa"/>
+        <w:right w:w="108" w:type="dxa"/>
+      </w:tblCellMar>
+    </w:tblPr>
+  </w:style>
+  <w:style w:type="numbering" w:default="1" w:styleId="NoList">
+    <w:name w:val="No List"/>
+    <w:uiPriority w:val="99"/>
+    <w:semiHidden/>
+    <w:unhideWhenUsed/>
   </w:style>
 </w:styles>
 </file>
@@ -5776,7 +6256,7 @@
 </file>
 
 <file path=customXml/itemProps1.xml><?xml version="1.0" encoding="utf-8"?>
-<ds:datastoreItem xmlns:ds="http://schemas.openxmlformats.org/officeDocument/2006/customXml" ds:itemID="{758284A2-4B7C-44C1-8796-36702B4FB466}">
+<ds:datastoreItem xmlns:ds="http://schemas.openxmlformats.org/officeDocument/2006/customXml" ds:itemID="{6B162157-EAD8-4C3C-A293-CDA66F0DA88A}">
   <ds:schemaRefs>
     <ds:schemaRef ds:uri="http://schemas.openxmlformats.org/officeDocument/2006/bibliography"/>
   </ds:schemaRefs>

</xml_diff>

<commit_message>
Chỉnh sửa báo cáo.
</commit_message>
<xml_diff>
--- a/Report/ReportAssignment_5.docx
+++ b/Report/ReportAssignment_5.docx
@@ -2093,13 +2093,15 @@
           <w:rFonts w:ascii="Times New Roman" w:hAnsi="Times New Roman" w:cs="Times New Roman"/>
           <w:sz w:val="24"/>
           <w:szCs w:val="24"/>
-        </w:rPr>
-      </w:pPr>
-      <w:r>
-        <w:rPr>
-          <w:rFonts w:ascii="Times New Roman" w:hAnsi="Times New Roman" w:cs="Times New Roman"/>
-          <w:sz w:val="24"/>
-          <w:szCs w:val="24"/>
+          <w:lang w:val="vi-VN"/>
+        </w:rPr>
+      </w:pPr>
+      <w:r>
+        <w:rPr>
+          <w:rFonts w:ascii="Times New Roman" w:hAnsi="Times New Roman" w:cs="Times New Roman"/>
+          <w:sz w:val="24"/>
+          <w:szCs w:val="24"/>
+          <w:lang w:val="vi-VN"/>
         </w:rPr>
         <w:t>Sau khi nhận được từ khóa, chương trình sẽ mã hóa (encode) từ khóa. Sau đó nhận kết quả dạng JSON từ Google và Bing sau khi gửi request dạng RESTful. Sau khi sắp xếp các kết quả, chương trình sẽ chuyển ngữ toàn bộ tiêu đề dùng Bing Translate API</w:t>
       </w:r>
@@ -2130,13 +2132,15 @@
           <w:rFonts w:ascii="Times New Roman" w:hAnsi="Times New Roman" w:cs="Times New Roman"/>
           <w:sz w:val="24"/>
           <w:szCs w:val="24"/>
-        </w:rPr>
-      </w:pPr>
-      <w:r>
-        <w:rPr>
-          <w:rFonts w:ascii="Times New Roman" w:hAnsi="Times New Roman" w:cs="Times New Roman"/>
-          <w:sz w:val="24"/>
-          <w:szCs w:val="24"/>
+          <w:lang w:val="vi-VN"/>
+        </w:rPr>
+      </w:pPr>
+      <w:r>
+        <w:rPr>
+          <w:rFonts w:ascii="Times New Roman" w:hAnsi="Times New Roman" w:cs="Times New Roman"/>
+          <w:sz w:val="24"/>
+          <w:szCs w:val="24"/>
+          <w:lang w:val="vi-VN"/>
         </w:rPr>
         <w:t>Việc chuyển ngữ sẽ áp dụng thư viện mở của Bing Translate.</w:t>
       </w:r>
@@ -2643,44 +2647,7 @@
           <w:lang w:val="vi-VN"/>
         </w:rPr>
       </w:pPr>
-      <w:hyperlink r:id="rId17" w:anchor="project:356366871479:access" w:history="1">
-        <w:r>
-          <w:rPr>
-            <w:rStyle w:val="Hyperlink"/>
-            <w:rFonts w:ascii="Times New Roman" w:hAnsi="Times New Roman" w:cs="Times New Roman"/>
-            <w:sz w:val="24"/>
-            <w:szCs w:val="24"/>
-            <w:lang w:val="vi-VN"/>
-          </w:rPr>
-          <w:t>https://code.google.com/apis/console/#project:356366871479:access</w:t>
-        </w:r>
-      </w:hyperlink>
-      <w:r>
-        <w:rPr>
-          <w:rFonts w:ascii="Times New Roman" w:hAnsi="Times New Roman" w:cs="Times New Roman"/>
-          <w:sz w:val="24"/>
-          <w:szCs w:val="24"/>
-          <w:lang w:val="vi-VN"/>
-        </w:rPr>
-        <w:t xml:space="preserve"> </w:t>
-      </w:r>
-    </w:p>
-    <w:p>
-      <w:pPr>
-        <w:pStyle w:val="ListParagraph"/>
-        <w:numPr>
-          <w:ilvl w:val="0"/>
-          <w:numId w:val="10"/>
-        </w:numPr>
-        <w:spacing w:after="0"/>
-        <w:rPr>
-          <w:rFonts w:ascii="Times New Roman" w:hAnsi="Times New Roman" w:cs="Times New Roman"/>
-          <w:sz w:val="24"/>
-          <w:szCs w:val="24"/>
-          <w:lang w:val="vi-VN"/>
-        </w:rPr>
-      </w:pPr>
-      <w:hyperlink r:id="rId18" w:history="1">
+      <w:hyperlink r:id="rId17" w:history="1">
         <w:r>
           <w:rPr>
             <w:rStyle w:val="Hyperlink"/>
@@ -2737,7 +2704,7 @@
           <w:lang w:val="vi-VN"/>
         </w:rPr>
       </w:pPr>
-      <w:hyperlink r:id="rId19" w:history="1">
+      <w:hyperlink r:id="rId18" w:history="1">
         <w:r>
           <w:rPr>
             <w:rStyle w:val="Hyperlink"/>
@@ -2774,7 +2741,7 @@
           <w:lang w:val="vi-VN"/>
         </w:rPr>
       </w:pPr>
-      <w:hyperlink r:id="rId20" w:history="1">
+      <w:hyperlink r:id="rId19" w:history="1">
         <w:r>
           <w:rPr>
             <w:rStyle w:val="Hyperlink"/>
@@ -2811,7 +2778,7 @@
           <w:lang w:val="vi-VN"/>
         </w:rPr>
       </w:pPr>
-      <w:hyperlink r:id="rId21" w:history="1">
+      <w:hyperlink r:id="rId20" w:history="1">
         <w:r>
           <w:rPr>
             <w:rStyle w:val="Hyperlink"/>
@@ -2848,7 +2815,7 @@
           <w:lang w:val="vi-VN"/>
         </w:rPr>
       </w:pPr>
-      <w:hyperlink r:id="rId22" w:history="1">
+      <w:hyperlink r:id="rId21" w:history="1">
         <w:r>
           <w:rPr>
             <w:rStyle w:val="Hyperlink"/>
@@ -2916,13 +2883,14 @@
           <w:lang w:val="vi-VN"/>
         </w:rPr>
       </w:pPr>
-      <w:hyperlink r:id="rId23" w:history="1">
+      <w:hyperlink r:id="rId22" w:history="1">
         <w:r>
           <w:rPr>
             <w:rStyle w:val="Hyperlink"/>
             <w:rFonts w:ascii="Times New Roman" w:hAnsi="Times New Roman" w:cs="Times New Roman"/>
             <w:sz w:val="24"/>
             <w:szCs w:val="24"/>
+            <w:lang w:val="vi-VN"/>
           </w:rPr>
           <w:t>http://www.andrewewhite.net/wordpress/2010/03/17/aspectj-annotation-tutorial/</w:t>
         </w:r>
@@ -2952,7 +2920,7 @@
           <w:lang w:val="vi-VN"/>
         </w:rPr>
       </w:pPr>
-      <w:hyperlink r:id="rId24" w:anchor="q:whatisaj" w:history="1">
+      <w:hyperlink r:id="rId23" w:anchor="q:whatisaj" w:history="1">
         <w:r>
           <w:rPr>
             <w:rStyle w:val="Hyperlink"/>
@@ -2989,7 +2957,7 @@
           <w:lang w:val="vi-VN"/>
         </w:rPr>
       </w:pPr>
-      <w:hyperlink r:id="rId25" w:history="1">
+      <w:hyperlink r:id="rId24" w:history="1">
         <w:r>
           <w:rPr>
             <w:rStyle w:val="Hyperlink"/>
@@ -3026,7 +2994,7 @@
           <w:lang w:val="vi-VN"/>
         </w:rPr>
       </w:pPr>
-      <w:hyperlink r:id="rId26" w:history="1">
+      <w:hyperlink r:id="rId25" w:history="1">
         <w:r>
           <w:rPr>
             <w:rStyle w:val="Hyperlink"/>
@@ -3064,15 +3032,17 @@
           <w:rFonts w:ascii="Times New Roman" w:hAnsi="Times New Roman" w:cs="Times New Roman"/>
           <w:sz w:val="24"/>
           <w:szCs w:val="24"/>
-        </w:rPr>
-      </w:pPr>
-      <w:hyperlink r:id="rId27" w:history="1">
+          <w:lang w:val="vi-VN"/>
+        </w:rPr>
+      </w:pPr>
+      <w:hyperlink r:id="rId26" w:history="1">
         <w:r>
           <w:rPr>
             <w:rStyle w:val="Hyperlink"/>
             <w:rFonts w:ascii="Times New Roman" w:hAnsi="Times New Roman" w:cs="Times New Roman"/>
             <w:sz w:val="24"/>
             <w:szCs w:val="24"/>
+            <w:lang w:val="vi-VN"/>
           </w:rPr>
           <w:t>http://logging.apache.org/log4j/1.2/manual.html</w:t>
         </w:r>
@@ -3113,7 +3083,7 @@
           <w:lang w:val="vi-VN"/>
         </w:rPr>
       </w:pPr>
-      <w:hyperlink r:id="rId28" w:history="1">
+      <w:hyperlink r:id="rId27" w:history="1">
         <w:r>
           <w:rPr>
             <w:rStyle w:val="Hyperlink"/>
@@ -5592,7 +5562,7 @@
 </file>
 
 <file path=customXml/itemProps1.xml><?xml version="1.0" encoding="utf-8"?>
-<ds:datastoreItem xmlns:ds="http://schemas.openxmlformats.org/officeDocument/2006/customXml" ds:itemID="{132AD577-9900-4F65-9671-06696DE386F3}">
+<ds:datastoreItem xmlns:ds="http://schemas.openxmlformats.org/officeDocument/2006/customXml" ds:itemID="{90A94BF5-B3BA-4A8B-B4D8-6D849735DDBD}">
   <ds:schemaRefs>
     <ds:schemaRef ds:uri="http://schemas.openxmlformats.org/officeDocument/2006/bibliography"/>
   </ds:schemaRefs>

</xml_diff>